<commit_message>
Nearly finished drafting talk notes
</commit_message>
<xml_diff>
--- a/docx/phylo-csntm-talk-notes.docx
+++ b/docx/phylo-csntm-talk-notes.docx
@@ -1058,7 +1058,21 @@
         <w:rPr>
           <w:lang w:val="en-US"/>
         </w:rPr>
-        <w:t xml:space="preserve"> could have either of these readings. Next, we have the extant witness a and the </w:t>
+        <w:t xml:space="preserve"> could have either of these readings. Next, we have the extant witness </w:t>
+      </w:r>
+      <w:proofErr w:type="gramStart"/>
+      <w:r>
+        <w:rPr>
+          <w:lang w:val="en-US"/>
+        </w:rPr>
+        <w:t>a and</w:t>
+      </w:r>
+      <w:proofErr w:type="gramEnd"/>
+      <w:r>
+        <w:rPr>
+          <w:lang w:val="en-US"/>
+        </w:rPr>
+        <w:t xml:space="preserve"> the </w:t>
       </w:r>
       <w:proofErr w:type="spellStart"/>
       <w:r>
@@ -1491,7 +1505,21 @@
         <w:rPr>
           <w:lang w:val="en-US"/>
         </w:rPr>
-        <w:t xml:space="preserve"> a and </w:t>
+        <w:t xml:space="preserve"> </w:t>
+      </w:r>
+      <w:proofErr w:type="gramStart"/>
+      <w:r>
+        <w:rPr>
+          <w:lang w:val="en-US"/>
+        </w:rPr>
+        <w:t>a and</w:t>
+      </w:r>
+      <w:proofErr w:type="gramEnd"/>
+      <w:r>
+        <w:rPr>
+          <w:lang w:val="en-US"/>
+        </w:rPr>
+        <w:t xml:space="preserve"> </w:t>
       </w:r>
       <w:r>
         <w:rPr>
@@ -1617,19 +1645,7 @@
         <w:rPr>
           <w:lang w:val="en-US"/>
         </w:rPr>
-        <w:t>, then we get these ancestral readings down the branches, with three changes of reading in total. [</w:t>
-      </w:r>
-      <w:r>
-        <w:rPr>
-          <w:lang w:val="en-US"/>
-        </w:rPr>
-        <w:t>Click to next slide</w:t>
-      </w:r>
-      <w:r>
-        <w:rPr>
-          <w:lang w:val="en-US"/>
-        </w:rPr>
-        <w:t>]</w:t>
+        <w:t>, then we get these ancestral readings down the branches, with three changes of reading in total. [Click to next slide]</w:t>
       </w:r>
     </w:p>
     <w:p>
@@ -2303,7 +2319,21 @@
         <w:rPr>
           <w:lang w:val="en-US"/>
         </w:rPr>
-        <w:t xml:space="preserve"> particularly bold and </w:t>
+        <w:t xml:space="preserve"> particularly </w:t>
+      </w:r>
+      <w:proofErr w:type="gramStart"/>
+      <w:r>
+        <w:rPr>
+          <w:lang w:val="en-US"/>
+        </w:rPr>
+        <w:t>bold</w:t>
+      </w:r>
+      <w:proofErr w:type="gramEnd"/>
+      <w:r>
+        <w:rPr>
+          <w:lang w:val="en-US"/>
+        </w:rPr>
+        <w:t xml:space="preserve"> and </w:t>
       </w:r>
       <w:r>
         <w:rPr>
@@ -2440,13 +2470,7 @@
         <w:rPr>
           <w:lang w:val="en-US"/>
         </w:rPr>
-        <w:t xml:space="preserve">. </w:t>
-      </w:r>
-      <w:r>
-        <w:rPr>
-          <w:lang w:val="en-US"/>
-        </w:rPr>
-        <w:t>[Click to next slide]</w:t>
+        <w:t>. [Click to next slide]</w:t>
       </w:r>
     </w:p>
     <w:p>
@@ -2465,13 +2489,7 @@
         <w:rPr>
           <w:lang w:val="en-US"/>
         </w:rPr>
-        <w:t xml:space="preserve">Another possibility is that </w:t>
-      </w:r>
-      <w:r>
-        <w:rPr>
-          <w:lang w:val="en-US"/>
-        </w:rPr>
-        <w:t xml:space="preserve">an early scribe expanded </w:t>
+        <w:t xml:space="preserve">Another possibility is that an early scribe expanded </w:t>
       </w:r>
       <w:r>
         <w:rPr>
@@ -2483,13 +2501,7 @@
         <w:rPr>
           <w:lang w:val="en-US"/>
         </w:rPr>
-        <w:t xml:space="preserve"> to</w:t>
-      </w:r>
-      <w:r>
-        <w:rPr>
-          <w:lang w:val="en-US"/>
-        </w:rPr>
-        <w:t xml:space="preserve"> </w:t>
+        <w:t xml:space="preserve"> to </w:t>
       </w:r>
       <w:r>
         <w:rPr>
@@ -2507,31 +2519,13 @@
         <w:rPr>
           <w:lang w:val="el-GR"/>
         </w:rPr>
-        <w:t>χριστο</w:t>
-      </w:r>
-      <w:r>
-        <w:rPr>
-          <w:lang w:val="el-GR"/>
-        </w:rPr>
-        <w:t>υ</w:t>
-      </w:r>
-      <w:r>
-        <w:rPr>
-          <w:lang w:val="en-US"/>
-        </w:rPr>
-        <w:t xml:space="preserve">, </w:t>
-      </w:r>
-      <w:r>
-        <w:rPr>
-          <w:lang w:val="en-US"/>
-        </w:rPr>
-        <w:t>which</w:t>
-      </w:r>
-      <w:r>
-        <w:rPr>
-          <w:lang w:val="en-US"/>
-        </w:rPr>
-        <w:t xml:space="preserve"> the scribe behind the </w:t>
+        <w:t>χριστου</w:t>
+      </w:r>
+      <w:r>
+        <w:rPr>
+          <w:lang w:val="en-US"/>
+        </w:rPr>
+        <w:t xml:space="preserve">, which the scribe behind the </w:t>
       </w:r>
       <w:r>
         <w:rPr>
@@ -2546,13 +2540,7 @@
         <w:rPr>
           <w:lang w:val="en-US"/>
         </w:rPr>
-        <w:t>branch transposed to</w:t>
-      </w:r>
-      <w:r>
-        <w:rPr>
-          <w:lang w:val="en-US"/>
-        </w:rPr>
-        <w:t xml:space="preserve"> </w:t>
+        <w:t xml:space="preserve">branch transposed to </w:t>
       </w:r>
       <w:r>
         <w:rPr>
@@ -2570,13 +2558,7 @@
         <w:rPr>
           <w:lang w:val="el-GR"/>
         </w:rPr>
-        <w:t>ιησο</w:t>
-      </w:r>
-      <w:r>
-        <w:rPr>
-          <w:lang w:val="el-GR"/>
-        </w:rPr>
-        <w:t>υ</w:t>
+        <w:t>ιησου</w:t>
       </w:r>
       <w:r>
         <w:rPr>
@@ -2757,25 +2739,7 @@
         <w:rPr>
           <w:lang w:val="en-US"/>
         </w:rPr>
-        <w:t xml:space="preserve"> It’s a way of modeling</w:t>
-      </w:r>
-      <w:r>
-        <w:rPr>
-          <w:lang w:val="en-US"/>
-        </w:rPr>
-        <w:t xml:space="preserve"> the </w:t>
-      </w:r>
-      <w:r>
-        <w:rPr>
-          <w:lang w:val="en-US"/>
-        </w:rPr>
-        <w:t xml:space="preserve">transcriptional </w:t>
-      </w:r>
-      <w:r>
-        <w:rPr>
-          <w:lang w:val="en-US"/>
-        </w:rPr>
-        <w:t>behavior of the average scribe.</w:t>
+        <w:t xml:space="preserve"> It’s a way of modeling the transcriptional behavior of the average scribe.</w:t>
       </w:r>
       <w:r>
         <w:rPr>
@@ -3489,7 +3453,20 @@
           <w:lang w:val="en-US"/>
         </w:rPr>
         <w:tab/>
-        <w:t xml:space="preserve">So let’s figure out what the cost entries for </w:t>
+      </w:r>
+      <w:proofErr w:type="gramStart"/>
+      <w:r>
+        <w:rPr>
+          <w:lang w:val="en-US"/>
+        </w:rPr>
+        <w:t>So</w:t>
+      </w:r>
+      <w:proofErr w:type="gramEnd"/>
+      <w:r>
+        <w:rPr>
+          <w:lang w:val="en-US"/>
+        </w:rPr>
+        <w:t xml:space="preserve"> let’s figure out what the cost entries for </w:t>
       </w:r>
       <w:r>
         <w:rPr>
@@ -3892,7 +3869,21 @@
         <w:rPr>
           <w:lang w:val="en-US"/>
         </w:rPr>
-        <w:t xml:space="preserve"> contributes? To calculate this, we have to consider the cost of each reading that </w:t>
+        <w:t xml:space="preserve"> contributes? To calculate this, we </w:t>
+      </w:r>
+      <w:proofErr w:type="gramStart"/>
+      <w:r>
+        <w:rPr>
+          <w:lang w:val="en-US"/>
+        </w:rPr>
+        <w:t>have to</w:t>
+      </w:r>
+      <w:proofErr w:type="gramEnd"/>
+      <w:r>
+        <w:rPr>
+          <w:lang w:val="en-US"/>
+        </w:rPr>
+        <w:t xml:space="preserve"> consider the cost of each reading that </w:t>
       </w:r>
       <w:r>
         <w:rPr>
@@ -4158,11 +4149,19 @@
         </w:rPr>
         <w:t xml:space="preserve">. </w:t>
       </w:r>
-      <w:r>
-        <w:rPr>
-          <w:lang w:val="en-US"/>
-        </w:rPr>
-        <w:t xml:space="preserve">So we add this cost of 5 to the cost of 3 for </w:t>
+      <w:proofErr w:type="gramStart"/>
+      <w:r>
+        <w:rPr>
+          <w:lang w:val="en-US"/>
+        </w:rPr>
+        <w:t>So</w:t>
+      </w:r>
+      <w:proofErr w:type="gramEnd"/>
+      <w:r>
+        <w:rPr>
+          <w:lang w:val="en-US"/>
+        </w:rPr>
+        <w:t xml:space="preserve"> we add this cost of 5 to the cost of 3 for </w:t>
       </w:r>
       <w:r>
         <w:rPr>
@@ -4606,7 +4605,21 @@
         <w:rPr>
           <w:lang w:val="en-US"/>
         </w:rPr>
-        <w:t xml:space="preserve">If, on the basis of intrinsic evidence, we narrow the reading of the root down to one or more options, </w:t>
+        <w:t xml:space="preserve">If, </w:t>
+      </w:r>
+      <w:proofErr w:type="gramStart"/>
+      <w:r>
+        <w:rPr>
+          <w:lang w:val="en-US"/>
+        </w:rPr>
+        <w:t>on the basis of</w:t>
+      </w:r>
+      <w:proofErr w:type="gramEnd"/>
+      <w:r>
+        <w:rPr>
+          <w:lang w:val="en-US"/>
+        </w:rPr>
+        <w:t xml:space="preserve"> intrinsic evidence, we narrow the reading of the root down to one or more options, </w:t>
       </w:r>
       <w:r>
         <w:rPr>
@@ -4624,7 +4637,21 @@
         <w:rPr>
           <w:lang w:val="en-US"/>
         </w:rPr>
-        <w:t xml:space="preserve">use the same process to determine the cost of the stemma from the root. So if the root reading is </w:t>
+        <w:t xml:space="preserve">use the same process to determine the cost of the stemma from the root. </w:t>
+      </w:r>
+      <w:proofErr w:type="gramStart"/>
+      <w:r>
+        <w:rPr>
+          <w:lang w:val="en-US"/>
+        </w:rPr>
+        <w:t>So</w:t>
+      </w:r>
+      <w:proofErr w:type="gramEnd"/>
+      <w:r>
+        <w:rPr>
+          <w:lang w:val="en-US"/>
+        </w:rPr>
+        <w:t xml:space="preserve"> if the root reading is </w:t>
       </w:r>
       <w:r>
         <w:rPr>
@@ -5062,7 +5089,15 @@
         <w:t xml:space="preserve"> the history of the text.</w:t>
       </w:r>
       <w:r>
-        <w:t xml:space="preserve"> While working with all of these additional parameters is much more complex than the basic forward and backward pass I described at the start, it makes for a much more robust model, and modern computers are powerful enough to handle the complexity.</w:t>
+        <w:t xml:space="preserve"> While working with all of these additional parameters is much more complex than the basic forward and backward </w:t>
+      </w:r>
+      <w:proofErr w:type="gramStart"/>
+      <w:r>
+        <w:t>pass</w:t>
+      </w:r>
+      <w:proofErr w:type="gramEnd"/>
+      <w:r>
+        <w:t xml:space="preserve"> I described at the start, it makes for a much more robust model, and modern computers are powerful enough to handle the complexity.</w:t>
       </w:r>
       <w:r>
         <w:t xml:space="preserve"> [1:30]</w:t>
@@ -5135,10 +5170,7 @@
     <w:p/>
     <w:p>
       <w:r>
-        <w:t xml:space="preserve">22. The CBGM was developed over the course of two decades </w:t>
-      </w:r>
-      <w:r>
-        <w:t>by Gerd Mink</w:t>
+        <w:t>22. The CBGM was developed over the course of two decades by Gerd Mink</w:t>
       </w:r>
       <w:r>
         <w:t xml:space="preserve">. One of his goals was to find a way to manage the problem of </w:t>
@@ -5231,9 +5263,11 @@
       <w:r>
         <w:t xml:space="preserve"> variant readings that aren’t original don’t arise out of thin air; they </w:t>
       </w:r>
+      <w:proofErr w:type="gramStart"/>
       <w:r>
         <w:t>have to</w:t>
       </w:r>
+      <w:proofErr w:type="gramEnd"/>
       <w:r>
         <w:t xml:space="preserve"> be explained</w:t>
       </w:r>
@@ -5360,7 +5394,15 @@
         <w:t>normal</w:t>
       </w:r>
       <w:r>
-        <w:t xml:space="preserve">. All of these </w:t>
+        <w:t xml:space="preserve">. </w:t>
+      </w:r>
+      <w:proofErr w:type="gramStart"/>
+      <w:r>
+        <w:t>All of</w:t>
+      </w:r>
+      <w:proofErr w:type="gramEnd"/>
+      <w:r>
+        <w:t xml:space="preserve"> these </w:t>
       </w:r>
       <w:r>
         <w:t xml:space="preserve">assumptions </w:t>
@@ -5413,9 +5455,11 @@
       <w:r>
         <w:t xml:space="preserve">sometimes </w:t>
       </w:r>
+      <w:proofErr w:type="gramStart"/>
       <w:r>
         <w:t>has to</w:t>
       </w:r>
+      <w:proofErr w:type="gramEnd"/>
       <w:r>
         <w:t xml:space="preserve"> treat</w:t>
       </w:r>
@@ -5518,13 +5562,7 @@
         <w:t xml:space="preserve"> for this is that</w:t>
       </w:r>
       <w:r>
-        <w:t xml:space="preserve"> </w:t>
-      </w:r>
-      <w:r>
-        <w:t>contamination</w:t>
-      </w:r>
-      <w:r>
-        <w:t xml:space="preserve"> </w:t>
+        <w:t xml:space="preserve"> contamination </w:t>
       </w:r>
       <w:r>
         <w:t xml:space="preserve">makes the construction of a stemma, including </w:t>
@@ -5553,10 +5591,7 @@
         <w:t>we</w:t>
       </w:r>
       <w:r>
-        <w:t xml:space="preserve"> </w:t>
-      </w:r>
-      <w:r>
-        <w:t>now</w:t>
+        <w:t xml:space="preserve"> now</w:t>
       </w:r>
       <w:r>
         <w:t xml:space="preserve"> </w:t>
@@ -5565,7 +5600,15 @@
         <w:t>only</w:t>
       </w:r>
       <w:r>
-        <w:t xml:space="preserve"> have to </w:t>
+        <w:t xml:space="preserve"> </w:t>
+      </w:r>
+      <w:proofErr w:type="gramStart"/>
+      <w:r>
+        <w:t>have to</w:t>
+      </w:r>
+      <w:proofErr w:type="gramEnd"/>
+      <w:r>
+        <w:t xml:space="preserve"> </w:t>
       </w:r>
       <w:r>
         <w:t>relate</w:t>
@@ -5588,8 +5631,1792 @@
       <w:r>
         <w:t xml:space="preserve">24. </w:t>
       </w:r>
+      <w:r>
+        <w:t>In the CBGM, relationships between readings</w:t>
+      </w:r>
+      <w:r>
+        <w:t xml:space="preserve"> in a variation unit</w:t>
+      </w:r>
+      <w:r>
+        <w:t xml:space="preserve"> are encoded </w:t>
+      </w:r>
+      <w:r>
+        <w:t>in</w:t>
+      </w:r>
+      <w:r>
+        <w:t xml:space="preserve"> </w:t>
+      </w:r>
+      <w:r>
+        <w:t xml:space="preserve">a structure called the </w:t>
+      </w:r>
+      <w:r>
+        <w:rPr>
+          <w:i/>
+          <w:iCs/>
+        </w:rPr>
+        <w:t>local stemma</w:t>
+      </w:r>
+      <w:r>
+        <w:t>.</w:t>
+      </w:r>
+      <w:r>
+        <w:t xml:space="preserve"> </w:t>
+      </w:r>
+      <w:r>
+        <w:t>T</w:t>
+      </w:r>
+      <w:r>
+        <w:t>he</w:t>
+      </w:r>
+      <w:r>
+        <w:t xml:space="preserve"> nodes</w:t>
+      </w:r>
+      <w:r>
+        <w:t xml:space="preserve"> </w:t>
+      </w:r>
+      <w:r>
+        <w:t>represent</w:t>
+      </w:r>
+      <w:r>
+        <w:t xml:space="preserve"> readings</w:t>
+      </w:r>
+      <w:r>
+        <w:t xml:space="preserve">, and an edge from one to another indicates that </w:t>
+      </w:r>
+      <w:r>
+        <w:t>the former</w:t>
+      </w:r>
+      <w:r>
+        <w:t xml:space="preserve"> reading gave rise to </w:t>
+      </w:r>
+      <w:r>
+        <w:t>the latter</w:t>
+      </w:r>
+      <w:r>
+        <w:t xml:space="preserve">. In describing relationships between witnesses, local stemmata function in the same way </w:t>
+      </w:r>
+      <w:r>
+        <w:t>that</w:t>
+      </w:r>
+      <w:r>
+        <w:t xml:space="preserve"> </w:t>
+      </w:r>
+      <w:r>
+        <w:t>cost graphs and Markov chains</w:t>
+      </w:r>
+      <w:r>
+        <w:t xml:space="preserve"> do. But in principle, they represent something different. A cost graph or Markov chain represents what scribes </w:t>
+      </w:r>
+      <w:r>
+        <w:rPr>
+          <w:i/>
+          <w:iCs/>
+        </w:rPr>
+        <w:t>might</w:t>
+      </w:r>
+      <w:r>
+        <w:t xml:space="preserve"> do, while a local stemma </w:t>
+      </w:r>
+      <w:r>
+        <w:t>reflects</w:t>
+      </w:r>
+      <w:r>
+        <w:t xml:space="preserve"> a text-critical judgment of what</w:t>
+      </w:r>
+      <w:r>
+        <w:t xml:space="preserve"> they</w:t>
+      </w:r>
+      <w:r>
+        <w:t xml:space="preserve"> </w:t>
+      </w:r>
+      <w:r>
+        <w:rPr>
+          <w:i/>
+          <w:iCs/>
+        </w:rPr>
+        <w:t>did</w:t>
+      </w:r>
+      <w:r>
+        <w:t xml:space="preserve"> </w:t>
+      </w:r>
+      <w:r>
+        <w:t>do</w:t>
+      </w:r>
+      <w:r>
+        <w:t xml:space="preserve">. This is why the local stemma looks a lot more like a standard stemma, with branches that point in one direction only and don’t form cycles. </w:t>
+      </w:r>
+      <w:r>
+        <w:t>[0:45]</w:t>
+      </w:r>
+    </w:p>
+    <w:p>
+      <w:r>
+        <w:lastRenderedPageBreak/>
+        <w:t xml:space="preserve">25. </w:t>
+      </w:r>
+      <w:r>
+        <w:t xml:space="preserve">Using local stemmata, we can calculate the overall relationship that two witnesses have. At every variation unit where both witnesses are extant, </w:t>
+      </w:r>
+      <w:proofErr w:type="spellStart"/>
+      <w:r>
+        <w:t>their</w:t>
+      </w:r>
+      <w:proofErr w:type="spellEnd"/>
+      <w:r>
+        <w:t xml:space="preserve"> readings can have one of five relationships </w:t>
+      </w:r>
+      <w:r>
+        <w:t>in</w:t>
+      </w:r>
+      <w:r>
+        <w:t xml:space="preserve"> the </w:t>
+      </w:r>
+      <w:r>
+        <w:t xml:space="preserve">corresponding </w:t>
+      </w:r>
+      <w:r>
+        <w:t>local stemma. The</w:t>
+      </w:r>
+      <w:r>
+        <w:t xml:space="preserve">y </w:t>
+      </w:r>
+      <w:r>
+        <w:t xml:space="preserve">can agree, as they do in this first unit. </w:t>
+      </w:r>
+      <w:r>
+        <w:t>One</w:t>
+      </w:r>
+      <w:r>
+        <w:t xml:space="preserve"> reading can be prior to the </w:t>
+      </w:r>
+      <w:r>
+        <w:t>other</w:t>
+      </w:r>
+      <w:r>
+        <w:t>, if there is a path in the local stemma from it to the other.</w:t>
+      </w:r>
+      <w:r>
+        <w:t xml:space="preserve"> </w:t>
+      </w:r>
+      <w:proofErr w:type="gramStart"/>
+      <w:r>
+        <w:t>So</w:t>
+      </w:r>
+      <w:proofErr w:type="gramEnd"/>
+      <w:r>
+        <w:t xml:space="preserve"> in this second unit, W1</w:t>
+      </w:r>
+      <w:r>
+        <w:t>’s reading</w:t>
+      </w:r>
+      <w:r>
+        <w:t xml:space="preserve"> is prior to W2</w:t>
+      </w:r>
+      <w:r>
+        <w:t>’s</w:t>
+      </w:r>
+      <w:r>
+        <w:t>, and in this third unit, W2</w:t>
+      </w:r>
+      <w:r>
+        <w:t>’s</w:t>
+      </w:r>
+      <w:r>
+        <w:t xml:space="preserve"> is prior to W1</w:t>
+      </w:r>
+      <w:r>
+        <w:t>’s</w:t>
+      </w:r>
+      <w:r>
+        <w:t xml:space="preserve">. The two readings could have risen independently from some other reading, in which case they have no relationship. And finally, if we don’t know where one reading fits in the local stemma, then the relationship between </w:t>
+      </w:r>
+      <w:r>
+        <w:t xml:space="preserve">the </w:t>
+      </w:r>
+      <w:r>
+        <w:t>it and other</w:t>
+      </w:r>
+      <w:r>
+        <w:t xml:space="preserve"> </w:t>
+      </w:r>
+      <w:r>
+        <w:t>reading</w:t>
+      </w:r>
+      <w:r>
+        <w:t>s</w:t>
+      </w:r>
+      <w:r>
+        <w:t xml:space="preserve"> is unclear.</w:t>
+      </w:r>
+      <w:r>
+        <w:t xml:space="preserve"> This</w:t>
+      </w:r>
+      <w:r>
+        <w:t xml:space="preserve"> last</w:t>
+      </w:r>
+      <w:r>
+        <w:t xml:space="preserve"> type of relationship </w:t>
+      </w:r>
+      <w:r>
+        <w:t xml:space="preserve">is </w:t>
+      </w:r>
+      <w:proofErr w:type="gramStart"/>
+      <w:r>
+        <w:t>really only</w:t>
+      </w:r>
+      <w:proofErr w:type="gramEnd"/>
+      <w:r>
+        <w:t xml:space="preserve"> tentative, as every local stemma should account for all of its readings once textual critics have revi</w:t>
+      </w:r>
+      <w:r>
+        <w:t>sed it</w:t>
+      </w:r>
+      <w:r>
+        <w:t>.</w:t>
+      </w:r>
+    </w:p>
+    <w:p>
+      <w:r>
+        <w:tab/>
+        <w:t xml:space="preserve">Anyway, we tally up these relationships at </w:t>
+      </w:r>
+      <w:proofErr w:type="gramStart"/>
+      <w:r>
+        <w:t>all of</w:t>
+      </w:r>
+      <w:proofErr w:type="gramEnd"/>
+      <w:r>
+        <w:t xml:space="preserve"> the variation units to get the </w:t>
+      </w:r>
+      <w:r>
+        <w:t>overall</w:t>
+      </w:r>
+      <w:r>
+        <w:t xml:space="preserve"> genealogical relationship between two witnesses. For the purposes of the CBGM, the first three types of relationships—agreements, prior readings, and posterior readings—are the most important. [</w:t>
+      </w:r>
+      <w:r>
+        <w:t>1:30</w:t>
+      </w:r>
+      <w:r>
+        <w:t>]</w:t>
+      </w:r>
+    </w:p>
+    <w:p/>
+    <w:p>
+      <w:r>
+        <w:t xml:space="preserve">26. </w:t>
+      </w:r>
+      <w:r>
+        <w:t xml:space="preserve">If we do this for every pair of witnesses, then we can establish a convenient order between them. If one witness has more prior readings relative to another, then it is considered a </w:t>
+      </w:r>
+      <w:r>
+        <w:rPr>
+          <w:i/>
+          <w:iCs/>
+        </w:rPr>
+        <w:t>potential ancestor</w:t>
+      </w:r>
+      <w:r>
+        <w:t xml:space="preserve"> </w:t>
+      </w:r>
+      <w:r>
+        <w:t>to</w:t>
+      </w:r>
+      <w:r>
+        <w:t xml:space="preserve"> that witness.</w:t>
+      </w:r>
+      <w:r>
+        <w:t xml:space="preserve"> This is a one-way relationship, so witnesses with more </w:t>
+      </w:r>
+      <w:r>
+        <w:t>posterior</w:t>
+      </w:r>
+      <w:r>
+        <w:t xml:space="preserve"> readings will have more potential ancestors, while witnesses with more </w:t>
+      </w:r>
+      <w:r>
+        <w:t>prior</w:t>
+      </w:r>
+      <w:r>
+        <w:t xml:space="preserve"> readings will tend to have fewer potential ancestors. [</w:t>
+      </w:r>
+      <w:r>
+        <w:t>0:</w:t>
+      </w:r>
+      <w:r>
+        <w:t>30</w:t>
+      </w:r>
+      <w:r>
+        <w:t>]</w:t>
+      </w:r>
+    </w:p>
+    <w:p/>
+    <w:p>
+      <w:r>
+        <w:t xml:space="preserve">27. </w:t>
+      </w:r>
+      <w:r>
+        <w:t xml:space="preserve">This allows us to </w:t>
+      </w:r>
+      <w:r>
+        <w:t>describe relationships between</w:t>
+      </w:r>
+      <w:r>
+        <w:t xml:space="preserve"> witnesses like we </w:t>
+      </w:r>
+      <w:r>
+        <w:t>do for</w:t>
+      </w:r>
+      <w:r>
+        <w:t xml:space="preserve"> readings in the local stemma. The structure the CBGM uses to do this is called a </w:t>
+      </w:r>
+      <w:r>
+        <w:rPr>
+          <w:i/>
+          <w:iCs/>
+        </w:rPr>
+        <w:t>textual flow diagram</w:t>
+      </w:r>
+      <w:r>
+        <w:t xml:space="preserve">, and </w:t>
+      </w:r>
+      <w:r>
+        <w:t>it’s the main tool that the method offers for textual critics to evaluate and revise their judgments about how variant readings arose.</w:t>
+      </w:r>
+      <w:r>
+        <w:t xml:space="preserve"> The diagram is a tree</w:t>
+      </w:r>
+      <w:r>
+        <w:t xml:space="preserve"> </w:t>
+      </w:r>
+      <w:r>
+        <w:t>with</w:t>
+      </w:r>
+      <w:r>
+        <w:t xml:space="preserve"> as few changed readings along its branches as possible</w:t>
+      </w:r>
+      <w:r>
+        <w:t xml:space="preserve">, </w:t>
+      </w:r>
+      <w:r>
+        <w:t>so it’s like</w:t>
+      </w:r>
+      <w:r>
+        <w:t xml:space="preserve"> a</w:t>
+      </w:r>
+      <w:r>
+        <w:t xml:space="preserve"> most-parsimonious </w:t>
+      </w:r>
+      <w:r>
+        <w:t>stemma</w:t>
+      </w:r>
+      <w:r>
+        <w:t>. B</w:t>
+      </w:r>
+      <w:r>
+        <w:t xml:space="preserve">ut </w:t>
+      </w:r>
+      <w:r>
+        <w:t>it’s primarily concerned with reading</w:t>
+      </w:r>
+      <w:r>
+        <w:t xml:space="preserve">s </w:t>
+      </w:r>
+      <w:r>
+        <w:t>at a specific variation unit.</w:t>
+      </w:r>
+    </w:p>
+    <w:p>
+      <w:pPr>
+        <w:rPr>
+          <w:lang w:val="en-US"/>
+        </w:rPr>
+      </w:pPr>
+      <w:r>
+        <w:tab/>
+        <w:t xml:space="preserve">Here’s how we build it. We start by specifying a </w:t>
+      </w:r>
+      <w:r>
+        <w:rPr>
+          <w:i/>
+          <w:iCs/>
+        </w:rPr>
+        <w:t>connectivity limit</w:t>
+      </w:r>
+      <w:r>
+        <w:t xml:space="preserve">, denoted </w:t>
+      </w:r>
+      <w:r>
+        <w:rPr>
+          <w:lang w:val="el-GR"/>
+        </w:rPr>
+        <w:t>κ</w:t>
+      </w:r>
+      <w:r>
+        <w:rPr>
+          <w:lang w:val="en-US"/>
+        </w:rPr>
+        <w:t xml:space="preserve">. This is </w:t>
+      </w:r>
+      <w:r>
+        <w:rPr>
+          <w:lang w:val="en-US"/>
+        </w:rPr>
+        <w:t>just</w:t>
+      </w:r>
+      <w:r>
+        <w:rPr>
+          <w:lang w:val="en-US"/>
+        </w:rPr>
+        <w:t xml:space="preserve"> a way of saying how distant</w:t>
+      </w:r>
+      <w:r>
+        <w:rPr>
+          <w:lang w:val="en-US"/>
+        </w:rPr>
+        <w:t>ly related</w:t>
+      </w:r>
+      <w:r>
+        <w:rPr>
+          <w:lang w:val="en-US"/>
+        </w:rPr>
+        <w:t xml:space="preserve"> a witness’s ancestor </w:t>
+      </w:r>
+      <w:r>
+        <w:rPr>
+          <w:lang w:val="en-US"/>
+        </w:rPr>
+        <w:t>can</w:t>
+      </w:r>
+      <w:r>
+        <w:rPr>
+          <w:lang w:val="en-US"/>
+        </w:rPr>
+        <w:t xml:space="preserve"> be in this diagram.</w:t>
+      </w:r>
+      <w:r>
+        <w:rPr>
+          <w:lang w:val="en-US"/>
+        </w:rPr>
+        <w:t xml:space="preserve"> </w:t>
+      </w:r>
+      <w:r>
+        <w:rPr>
+          <w:lang w:val="en-US"/>
+        </w:rPr>
+        <w:t xml:space="preserve">Then, for every witness, we take </w:t>
+      </w:r>
+      <w:r>
+        <w:rPr>
+          <w:lang w:val="en-US"/>
+        </w:rPr>
+        <w:t>three</w:t>
+      </w:r>
+      <w:r>
+        <w:rPr>
+          <w:lang w:val="en-US"/>
+        </w:rPr>
+        <w:t xml:space="preserve"> steps. First,</w:t>
+      </w:r>
+      <w:r>
+        <w:rPr>
+          <w:lang w:val="en-US"/>
+        </w:rPr>
+        <w:t xml:space="preserve"> </w:t>
+      </w:r>
+      <w:r>
+        <w:rPr>
+          <w:lang w:val="en-US"/>
+        </w:rPr>
+        <w:t xml:space="preserve">we list out its potential ancestors, starting with those that agree with it most. If any of the </w:t>
+      </w:r>
+      <w:r>
+        <w:rPr>
+          <w:lang w:val="en-US"/>
+        </w:rPr>
+        <w:t>closest</w:t>
+      </w:r>
+      <w:r>
+        <w:rPr>
+          <w:lang w:val="en-US"/>
+        </w:rPr>
+        <w:t xml:space="preserve"> </w:t>
+      </w:r>
+      <w:r>
+        <w:rPr>
+          <w:lang w:val="el-GR"/>
+        </w:rPr>
+        <w:t>κ</w:t>
+      </w:r>
+      <w:r>
+        <w:rPr>
+          <w:lang w:val="en-US"/>
+        </w:rPr>
+        <w:t xml:space="preserve"> </w:t>
+      </w:r>
+      <w:r>
+        <w:rPr>
+          <w:lang w:val="en-US"/>
+        </w:rPr>
+        <w:t xml:space="preserve">has the same reading </w:t>
+      </w:r>
+      <w:r>
+        <w:rPr>
+          <w:lang w:val="en-US"/>
+        </w:rPr>
+        <w:t>in this unit</w:t>
+      </w:r>
+      <w:r>
+        <w:rPr>
+          <w:lang w:val="en-US"/>
+        </w:rPr>
+        <w:t xml:space="preserve"> as the witness in question, then we pick the first one that does as </w:t>
+      </w:r>
+      <w:r>
+        <w:rPr>
+          <w:lang w:val="en-US"/>
+        </w:rPr>
+        <w:t>its</w:t>
+      </w:r>
+      <w:r>
+        <w:rPr>
+          <w:lang w:val="en-US"/>
+        </w:rPr>
+        <w:t xml:space="preserve"> textual flow ancestor. If none of them has the same reading as the witness in question, the</w:t>
+      </w:r>
+      <w:r>
+        <w:rPr>
+          <w:lang w:val="en-US"/>
+        </w:rPr>
+        <w:t>n we pick the closest extant potential ancestor.</w:t>
+      </w:r>
+      <w:r>
+        <w:rPr>
+          <w:lang w:val="en-US"/>
+        </w:rPr>
+        <w:t xml:space="preserve"> The idea is that we </w:t>
+      </w:r>
+      <w:r>
+        <w:rPr>
+          <w:lang w:val="en-US"/>
+        </w:rPr>
+        <w:t xml:space="preserve">want as </w:t>
+      </w:r>
+      <w:r>
+        <w:rPr>
+          <w:lang w:val="en-US"/>
+        </w:rPr>
+        <w:t>few changes</w:t>
+      </w:r>
+      <w:r>
+        <w:rPr>
+          <w:lang w:val="en-US"/>
+        </w:rPr>
+        <w:t xml:space="preserve"> as </w:t>
+      </w:r>
+      <w:r>
+        <w:rPr>
+          <w:lang w:val="en-US"/>
+        </w:rPr>
+        <w:t xml:space="preserve">possible </w:t>
+      </w:r>
+      <w:r>
+        <w:rPr>
+          <w:lang w:val="en-US"/>
+        </w:rPr>
+        <w:t xml:space="preserve">within the connectivity limit. </w:t>
+      </w:r>
+      <w:r>
+        <w:rPr>
+          <w:lang w:val="en-US"/>
+        </w:rPr>
+        <w:t>Where this isn’t possible, we have branches where the reading changes, which</w:t>
+      </w:r>
+      <w:r>
+        <w:rPr>
+          <w:lang w:val="en-US"/>
+        </w:rPr>
+        <w:t xml:space="preserve"> </w:t>
+      </w:r>
+      <w:r>
+        <w:rPr>
+          <w:lang w:val="en-US"/>
+        </w:rPr>
+        <w:t xml:space="preserve">are </w:t>
+      </w:r>
+      <w:r>
+        <w:rPr>
+          <w:lang w:val="en-US"/>
+        </w:rPr>
+        <w:t>highlighted in blue.</w:t>
+      </w:r>
+    </w:p>
+    <w:p>
+      <w:pPr>
+        <w:rPr>
+          <w:lang w:val="en-US"/>
+        </w:rPr>
+      </w:pPr>
+      <w:r>
+        <w:rPr>
+          <w:lang w:val="en-US"/>
+        </w:rPr>
+        <w:tab/>
+        <w:t>This allows us to check and revise the local stemma for the specified variation unit.</w:t>
+      </w:r>
+      <w:r>
+        <w:rPr>
+          <w:lang w:val="en-US"/>
+        </w:rPr>
+        <w:t xml:space="preserve"> </w:t>
+      </w:r>
+      <w:r>
+        <w:rPr>
+          <w:lang w:val="en-US"/>
+        </w:rPr>
+        <w:t>Since we know the readings of the textual flow ancestors and descendants, t</w:t>
+      </w:r>
+      <w:r>
+        <w:rPr>
+          <w:lang w:val="en-US"/>
+        </w:rPr>
+        <w:t>he blue</w:t>
+      </w:r>
+      <w:r>
+        <w:rPr>
+          <w:lang w:val="en-US"/>
+        </w:rPr>
+        <w:t xml:space="preserve"> edges</w:t>
+      </w:r>
+      <w:r>
+        <w:rPr>
+          <w:lang w:val="en-US"/>
+        </w:rPr>
+        <w:t xml:space="preserve"> </w:t>
+      </w:r>
+      <w:r>
+        <w:rPr>
+          <w:lang w:val="en-US"/>
+        </w:rPr>
+        <w:t xml:space="preserve">can </w:t>
+      </w:r>
+      <w:r>
+        <w:rPr>
+          <w:lang w:val="en-US"/>
+        </w:rPr>
+        <w:t>tell us</w:t>
+      </w:r>
+      <w:r>
+        <w:rPr>
+          <w:lang w:val="en-US"/>
+        </w:rPr>
+        <w:t xml:space="preserve"> which readings gave rise to others and</w:t>
+      </w:r>
+      <w:r>
+        <w:rPr>
+          <w:lang w:val="en-US"/>
+        </w:rPr>
+        <w:t xml:space="preserve"> how many times </w:t>
+      </w:r>
+      <w:r>
+        <w:rPr>
+          <w:lang w:val="en-US"/>
+        </w:rPr>
+        <w:t>they might have done so</w:t>
+      </w:r>
+      <w:r>
+        <w:rPr>
+          <w:lang w:val="en-US"/>
+        </w:rPr>
+        <w:t>.</w:t>
+      </w:r>
+      <w:r>
+        <w:rPr>
+          <w:lang w:val="en-US"/>
+        </w:rPr>
+        <w:t xml:space="preserve"> In short, </w:t>
+      </w:r>
+      <w:r>
+        <w:rPr>
+          <w:i/>
+          <w:iCs/>
+          <w:lang w:val="en-US"/>
+        </w:rPr>
+        <w:t>general</w:t>
+      </w:r>
+      <w:r>
+        <w:rPr>
+          <w:lang w:val="en-US"/>
+        </w:rPr>
+        <w:t xml:space="preserve"> relationships between witnesses shed light on </w:t>
+      </w:r>
+      <w:r>
+        <w:rPr>
+          <w:i/>
+          <w:iCs/>
+          <w:lang w:val="en-US"/>
+        </w:rPr>
+        <w:t>specific</w:t>
+      </w:r>
+      <w:r>
+        <w:rPr>
+          <w:lang w:val="en-US"/>
+        </w:rPr>
+        <w:t xml:space="preserve"> relationships between readings.</w:t>
+      </w:r>
+      <w:r>
+        <w:rPr>
+          <w:lang w:val="en-US"/>
+        </w:rPr>
+        <w:t xml:space="preserve"> [</w:t>
+      </w:r>
+      <w:r>
+        <w:rPr>
+          <w:lang w:val="en-US"/>
+        </w:rPr>
+        <w:t>2:00</w:t>
+      </w:r>
+      <w:r>
+        <w:rPr>
+          <w:lang w:val="en-US"/>
+        </w:rPr>
+        <w:t>]</w:t>
+      </w:r>
+    </w:p>
+    <w:p>
+      <w:pPr>
+        <w:rPr>
+          <w:lang w:val="en-US"/>
+        </w:rPr>
+      </w:pPr>
+    </w:p>
+    <w:p>
+      <w:pPr>
+        <w:rPr>
+          <w:lang w:val="en-US"/>
+        </w:rPr>
+      </w:pPr>
+      <w:r>
+        <w:rPr>
+          <w:lang w:val="en-US"/>
+        </w:rPr>
+        <w:br w:type="page"/>
+      </w:r>
+    </w:p>
+    <w:p>
+      <w:pPr>
+        <w:rPr>
+          <w:lang w:val="en-US"/>
+        </w:rPr>
+      </w:pPr>
+      <w:r>
+        <w:rPr>
+          <w:lang w:val="en-US"/>
+        </w:rPr>
+        <w:lastRenderedPageBreak/>
+        <w:t xml:space="preserve">28. </w:t>
+      </w:r>
+      <w:r>
+        <w:rPr>
+          <w:lang w:val="en-US"/>
+        </w:rPr>
+        <w:t xml:space="preserve">It’s important to note here that despite their similarities to stemmata, textual flow diagrams aren’t </w:t>
+      </w:r>
+      <w:proofErr w:type="gramStart"/>
+      <w:r>
+        <w:rPr>
+          <w:lang w:val="en-US"/>
+        </w:rPr>
+        <w:t>actually the</w:t>
+      </w:r>
+      <w:proofErr w:type="gramEnd"/>
+      <w:r>
+        <w:rPr>
+          <w:lang w:val="en-US"/>
+        </w:rPr>
+        <w:t xml:space="preserve"> CBGM’s counterpart to </w:t>
+      </w:r>
+      <w:r>
+        <w:rPr>
+          <w:lang w:val="en-US"/>
+        </w:rPr>
+        <w:t>stemmata</w:t>
+      </w:r>
+      <w:r>
+        <w:rPr>
+          <w:lang w:val="en-US"/>
+        </w:rPr>
+        <w:t xml:space="preserve"> of witnesses. </w:t>
+      </w:r>
+      <w:r>
+        <w:rPr>
+          <w:lang w:val="en-US"/>
+        </w:rPr>
+        <w:t>For that, t</w:t>
+      </w:r>
+      <w:r>
+        <w:rPr>
+          <w:lang w:val="en-US"/>
+        </w:rPr>
+        <w:t xml:space="preserve">he CBGM </w:t>
+      </w:r>
+      <w:r>
+        <w:rPr>
+          <w:lang w:val="en-US"/>
+        </w:rPr>
+        <w:t>has</w:t>
+      </w:r>
+      <w:r>
+        <w:rPr>
+          <w:lang w:val="en-US"/>
+        </w:rPr>
+        <w:t xml:space="preserve"> a structure called the </w:t>
+      </w:r>
+      <w:r>
+        <w:rPr>
+          <w:i/>
+          <w:iCs/>
+          <w:lang w:val="en-US"/>
+        </w:rPr>
+        <w:t>global stemma</w:t>
+      </w:r>
+      <w:r>
+        <w:rPr>
+          <w:lang w:val="en-US"/>
+        </w:rPr>
+        <w:t xml:space="preserve">, which relates the witnesses in a way that accounts for contamination. But before we can get to that, we </w:t>
+      </w:r>
+      <w:proofErr w:type="gramStart"/>
+      <w:r>
+        <w:rPr>
+          <w:lang w:val="en-US"/>
+        </w:rPr>
+        <w:t>have to</w:t>
+      </w:r>
+      <w:proofErr w:type="gramEnd"/>
+      <w:r>
+        <w:rPr>
+          <w:lang w:val="en-US"/>
+        </w:rPr>
+        <w:t xml:space="preserve"> understand a couple other things first.</w:t>
+      </w:r>
+    </w:p>
+    <w:p>
+      <w:pPr>
+        <w:rPr>
+          <w:lang w:val="en-US"/>
+        </w:rPr>
+      </w:pPr>
+      <w:r>
+        <w:rPr>
+          <w:lang w:val="en-US"/>
+        </w:rPr>
+        <w:tab/>
+        <w:t xml:space="preserve">The first thing is the concept of “explained readings.” In the CBGM, one reading in a local stemma is said to </w:t>
+      </w:r>
+      <w:r>
+        <w:rPr>
+          <w:i/>
+          <w:iCs/>
+          <w:lang w:val="en-US"/>
+        </w:rPr>
+        <w:t>explain</w:t>
+      </w:r>
+      <w:r>
+        <w:rPr>
+          <w:lang w:val="en-US"/>
+        </w:rPr>
+        <w:t xml:space="preserve"> another if one of two things happens. The readings could agree, if which case the explanation is by agreement. Or the first reading could have an edge pointing to the other, in which case we say the explanation is by descent.</w:t>
+      </w:r>
+      <w:r>
+        <w:rPr>
+          <w:lang w:val="en-US"/>
+        </w:rPr>
+        <w:t xml:space="preserve"> We extend this idea to witnesses by comparing them at all their shared variation units.</w:t>
+      </w:r>
+      <w:r>
+        <w:rPr>
+          <w:lang w:val="en-US"/>
+        </w:rPr>
+        <w:t xml:space="preserve"> In this example, </w:t>
+      </w:r>
+      <w:r>
+        <w:rPr>
+          <w:lang w:val="en-US"/>
+        </w:rPr>
+        <w:t xml:space="preserve">GA 1832 explains 2243 by descent </w:t>
+      </w:r>
+      <w:r>
+        <w:rPr>
+          <w:lang w:val="en-US"/>
+        </w:rPr>
+        <w:t>the first two times</w:t>
+      </w:r>
+      <w:r>
+        <w:rPr>
+          <w:lang w:val="en-US"/>
+        </w:rPr>
+        <w:t xml:space="preserve"> and by agreement the third </w:t>
+      </w:r>
+      <w:r>
+        <w:rPr>
+          <w:lang w:val="en-US"/>
+        </w:rPr>
+        <w:t>time</w:t>
+      </w:r>
+      <w:r>
+        <w:rPr>
+          <w:lang w:val="en-US"/>
+        </w:rPr>
+        <w:t>. In the fourth unit, 1832 doesn’t explain 2243, because 2243’s reading is prior to its reading</w:t>
+      </w:r>
+      <w:r>
+        <w:rPr>
+          <w:lang w:val="en-US"/>
+        </w:rPr>
+        <w:t>. A</w:t>
+      </w:r>
+      <w:r>
+        <w:rPr>
+          <w:lang w:val="en-US"/>
+        </w:rPr>
+        <w:t xml:space="preserve">nd in the fifth unit, </w:t>
+      </w:r>
+      <w:r>
+        <w:rPr>
+          <w:lang w:val="en-US"/>
+        </w:rPr>
+        <w:t>1832 doesn’t explain 2243</w:t>
+      </w:r>
+      <w:r>
+        <w:rPr>
+          <w:lang w:val="en-US"/>
+        </w:rPr>
+        <w:t>, because their readings are</w:t>
+      </w:r>
+      <w:r>
+        <w:rPr>
+          <w:lang w:val="en-US"/>
+        </w:rPr>
+        <w:t xml:space="preserve">n’t </w:t>
+      </w:r>
+      <w:r>
+        <w:rPr>
+          <w:lang w:val="en-US"/>
+        </w:rPr>
+        <w:t>related</w:t>
+      </w:r>
+      <w:r>
+        <w:rPr>
+          <w:lang w:val="en-US"/>
+        </w:rPr>
+        <w:t xml:space="preserve">. </w:t>
+      </w:r>
+      <w:r>
+        <w:rPr>
+          <w:lang w:val="en-US"/>
+        </w:rPr>
+        <w:t>Explanation is only possible</w:t>
+      </w:r>
+      <w:r>
+        <w:rPr>
+          <w:lang w:val="en-US"/>
+        </w:rPr>
+        <w:t xml:space="preserve"> where both witnesses are extant</w:t>
+      </w:r>
+      <w:r>
+        <w:rPr>
+          <w:lang w:val="en-US"/>
+        </w:rPr>
+        <w:t>, so</w:t>
+      </w:r>
+      <w:r>
+        <w:rPr>
+          <w:lang w:val="en-US"/>
+        </w:rPr>
+        <w:t xml:space="preserve"> </w:t>
+      </w:r>
+      <w:r>
+        <w:rPr>
+          <w:lang w:val="en-US"/>
+        </w:rPr>
+        <w:t>lacunae</w:t>
+      </w:r>
+      <w:r>
+        <w:rPr>
+          <w:lang w:val="en-US"/>
+        </w:rPr>
+        <w:t xml:space="preserve"> do</w:t>
+      </w:r>
+      <w:r>
+        <w:rPr>
+          <w:lang w:val="en-US"/>
+        </w:rPr>
+        <w:t xml:space="preserve">n’t </w:t>
+      </w:r>
+      <w:r>
+        <w:rPr>
+          <w:lang w:val="en-US"/>
+        </w:rPr>
+        <w:t xml:space="preserve">have to be explained, and </w:t>
+      </w:r>
+      <w:r>
+        <w:rPr>
+          <w:lang w:val="en-US"/>
+        </w:rPr>
+        <w:t>they</w:t>
+      </w:r>
+      <w:r>
+        <w:rPr>
+          <w:lang w:val="en-US"/>
+        </w:rPr>
+        <w:t xml:space="preserve"> can</w:t>
+      </w:r>
+      <w:r>
+        <w:rPr>
+          <w:lang w:val="en-US"/>
+        </w:rPr>
+        <w:t>’t</w:t>
+      </w:r>
+      <w:r>
+        <w:rPr>
+          <w:lang w:val="en-US"/>
+        </w:rPr>
+        <w:t xml:space="preserve"> explain </w:t>
+      </w:r>
+      <w:r>
+        <w:rPr>
+          <w:lang w:val="en-US"/>
+        </w:rPr>
+        <w:t>readings</w:t>
+      </w:r>
+      <w:r>
+        <w:rPr>
+          <w:lang w:val="en-US"/>
+        </w:rPr>
+        <w:t>.</w:t>
+      </w:r>
+      <w:r>
+        <w:rPr>
+          <w:lang w:val="en-US"/>
+        </w:rPr>
+        <w:t xml:space="preserve"> [1:30]</w:t>
+      </w:r>
+    </w:p>
+    <w:p>
+      <w:pPr>
+        <w:rPr>
+          <w:lang w:val="en-US"/>
+        </w:rPr>
+      </w:pPr>
+    </w:p>
+    <w:p>
+      <w:pPr>
+        <w:rPr>
+          <w:lang w:val="en-US"/>
+        </w:rPr>
+      </w:pPr>
+      <w:r>
+        <w:rPr>
+          <w:lang w:val="en-US"/>
+        </w:rPr>
+        <w:t xml:space="preserve">29. </w:t>
+      </w:r>
+      <w:r>
+        <w:rPr>
+          <w:lang w:val="en-US"/>
+        </w:rPr>
+        <w:t xml:space="preserve">The other thing we </w:t>
+      </w:r>
+      <w:proofErr w:type="gramStart"/>
+      <w:r>
+        <w:rPr>
+          <w:lang w:val="en-US"/>
+        </w:rPr>
+        <w:t>have to</w:t>
+      </w:r>
+      <w:proofErr w:type="gramEnd"/>
+      <w:r>
+        <w:rPr>
+          <w:lang w:val="en-US"/>
+        </w:rPr>
+        <w:t xml:space="preserve"> understand is the idea of a witness’s </w:t>
+      </w:r>
+      <w:proofErr w:type="spellStart"/>
+      <w:r>
+        <w:rPr>
+          <w:i/>
+          <w:iCs/>
+          <w:lang w:val="en-US"/>
+        </w:rPr>
+        <w:t>substemma</w:t>
+      </w:r>
+      <w:proofErr w:type="spellEnd"/>
+      <w:r>
+        <w:rPr>
+          <w:lang w:val="en-US"/>
+        </w:rPr>
+        <w:t>. This</w:t>
+      </w:r>
+      <w:r>
+        <w:rPr>
+          <w:lang w:val="en-US"/>
+        </w:rPr>
+        <w:t xml:space="preserve"> refers to</w:t>
+      </w:r>
+      <w:r>
+        <w:rPr>
+          <w:lang w:val="en-US"/>
+        </w:rPr>
+        <w:t xml:space="preserve"> the part of the global stemma that concerns </w:t>
+      </w:r>
+      <w:r>
+        <w:rPr>
+          <w:lang w:val="en-US"/>
+        </w:rPr>
+        <w:t>that</w:t>
+      </w:r>
+      <w:r>
+        <w:rPr>
+          <w:lang w:val="en-US"/>
+        </w:rPr>
+        <w:t xml:space="preserve"> witness. </w:t>
+      </w:r>
+      <w:r>
+        <w:rPr>
+          <w:lang w:val="en-US"/>
+        </w:rPr>
+        <w:t xml:space="preserve">A witness’s </w:t>
+      </w:r>
+      <w:proofErr w:type="spellStart"/>
+      <w:r>
+        <w:rPr>
+          <w:lang w:val="en-US"/>
+        </w:rPr>
+        <w:t>substemma</w:t>
+      </w:r>
+      <w:proofErr w:type="spellEnd"/>
+      <w:r>
+        <w:rPr>
+          <w:lang w:val="en-US"/>
+        </w:rPr>
+        <w:t xml:space="preserve"> connects </w:t>
+      </w:r>
+      <w:r>
+        <w:rPr>
+          <w:lang w:val="en-US"/>
+        </w:rPr>
+        <w:t>it</w:t>
+      </w:r>
+      <w:r>
+        <w:rPr>
+          <w:lang w:val="en-US"/>
+        </w:rPr>
+        <w:t xml:space="preserve"> to one or more</w:t>
+      </w:r>
+      <w:r>
+        <w:rPr>
+          <w:lang w:val="en-US"/>
+        </w:rPr>
+        <w:t xml:space="preserve"> of its potential</w:t>
+      </w:r>
+      <w:r>
+        <w:rPr>
+          <w:lang w:val="en-US"/>
+        </w:rPr>
+        <w:t xml:space="preserve"> ancestors s</w:t>
+      </w:r>
+      <w:r>
+        <w:rPr>
+          <w:lang w:val="en-US"/>
+        </w:rPr>
+        <w:t>o</w:t>
+      </w:r>
+      <w:r>
+        <w:rPr>
+          <w:lang w:val="en-US"/>
+        </w:rPr>
+        <w:t xml:space="preserve"> that </w:t>
+      </w:r>
+      <w:r>
+        <w:rPr>
+          <w:lang w:val="en-US"/>
+        </w:rPr>
+        <w:t>each</w:t>
+      </w:r>
+      <w:r>
+        <w:rPr>
+          <w:lang w:val="en-US"/>
+        </w:rPr>
+        <w:t xml:space="preserve"> of </w:t>
+      </w:r>
+      <w:r>
+        <w:rPr>
+          <w:lang w:val="en-US"/>
+        </w:rPr>
+        <w:t>its</w:t>
+      </w:r>
+      <w:r>
+        <w:rPr>
+          <w:lang w:val="en-US"/>
+        </w:rPr>
+        <w:t xml:space="preserve"> readings is explained by</w:t>
+      </w:r>
+      <w:r>
+        <w:rPr>
+          <w:lang w:val="en-US"/>
+        </w:rPr>
+        <w:t xml:space="preserve"> one of</w:t>
+      </w:r>
+      <w:r>
+        <w:rPr>
+          <w:lang w:val="en-US"/>
+        </w:rPr>
+        <w:t xml:space="preserve"> </w:t>
+      </w:r>
+      <w:r>
+        <w:rPr>
+          <w:lang w:val="en-US"/>
+        </w:rPr>
+        <w:t>their readings</w:t>
+      </w:r>
+      <w:r>
+        <w:rPr>
+          <w:lang w:val="en-US"/>
+        </w:rPr>
+        <w:t xml:space="preserve">. </w:t>
+      </w:r>
+      <w:r>
+        <w:rPr>
+          <w:lang w:val="en-US"/>
+        </w:rPr>
+        <w:t xml:space="preserve">A witness’s </w:t>
+      </w:r>
+      <w:proofErr w:type="spellStart"/>
+      <w:r>
+        <w:rPr>
+          <w:lang w:val="en-US"/>
+        </w:rPr>
+        <w:t>substemma</w:t>
+      </w:r>
+      <w:proofErr w:type="spellEnd"/>
+      <w:r>
+        <w:rPr>
+          <w:lang w:val="en-US"/>
+        </w:rPr>
+        <w:t xml:space="preserve"> is </w:t>
+      </w:r>
+      <w:r>
+        <w:rPr>
+          <w:lang w:val="en-US"/>
+        </w:rPr>
+        <w:t>valid</w:t>
+      </w:r>
+      <w:r>
+        <w:rPr>
+          <w:lang w:val="en-US"/>
+        </w:rPr>
+        <w:t xml:space="preserve"> if</w:t>
+      </w:r>
+      <w:r>
+        <w:rPr>
+          <w:lang w:val="en-US"/>
+        </w:rPr>
+        <w:t xml:space="preserve"> </w:t>
+      </w:r>
+      <w:proofErr w:type="gramStart"/>
+      <w:r>
+        <w:rPr>
+          <w:lang w:val="en-US"/>
+        </w:rPr>
+        <w:t>all of</w:t>
+      </w:r>
+      <w:proofErr w:type="gramEnd"/>
+      <w:r>
+        <w:rPr>
+          <w:lang w:val="en-US"/>
+        </w:rPr>
+        <w:t xml:space="preserve"> the readings in the target witness are “covered” by </w:t>
+      </w:r>
+      <w:r>
+        <w:rPr>
+          <w:lang w:val="en-US"/>
+        </w:rPr>
+        <w:t>its</w:t>
+      </w:r>
+      <w:r>
+        <w:rPr>
+          <w:lang w:val="en-US"/>
+        </w:rPr>
+        <w:t xml:space="preserve"> </w:t>
+      </w:r>
+      <w:proofErr w:type="spellStart"/>
+      <w:r>
+        <w:rPr>
+          <w:lang w:val="en-US"/>
+        </w:rPr>
+        <w:t>stemmatic</w:t>
+      </w:r>
+      <w:proofErr w:type="spellEnd"/>
+      <w:r>
+        <w:rPr>
+          <w:lang w:val="en-US"/>
+        </w:rPr>
+        <w:t xml:space="preserve"> </w:t>
+      </w:r>
+      <w:r>
+        <w:rPr>
+          <w:lang w:val="en-US"/>
+        </w:rPr>
+        <w:t>ancestors, as this figure illustrates.</w:t>
+      </w:r>
+      <w:r>
+        <w:rPr>
+          <w:lang w:val="en-US"/>
+        </w:rPr>
+        <w:t xml:space="preserve"> [0:30]</w:t>
+      </w:r>
+    </w:p>
+    <w:p>
+      <w:pPr>
+        <w:rPr>
+          <w:lang w:val="en-US"/>
+        </w:rPr>
+      </w:pPr>
+    </w:p>
+    <w:p>
+      <w:pPr>
+        <w:rPr>
+          <w:lang w:val="en-US"/>
+        </w:rPr>
+      </w:pPr>
+      <w:r>
+        <w:rPr>
+          <w:lang w:val="en-US"/>
+        </w:rPr>
+        <w:t xml:space="preserve">30. </w:t>
+      </w:r>
+      <w:r>
+        <w:rPr>
+          <w:lang w:val="en-US"/>
+        </w:rPr>
+        <w:t xml:space="preserve">In practice, most witnesses will have more than one valid </w:t>
+      </w:r>
+      <w:proofErr w:type="spellStart"/>
+      <w:r>
+        <w:rPr>
+          <w:lang w:val="en-US"/>
+        </w:rPr>
+        <w:t>substemma</w:t>
+      </w:r>
+      <w:proofErr w:type="spellEnd"/>
+      <w:r>
+        <w:rPr>
+          <w:lang w:val="en-US"/>
+        </w:rPr>
+        <w:t xml:space="preserve">, so we need a way to </w:t>
+      </w:r>
+      <w:r>
+        <w:rPr>
+          <w:lang w:val="en-US"/>
+        </w:rPr>
+        <w:t>choose the best one</w:t>
+      </w:r>
+      <w:r>
+        <w:rPr>
+          <w:lang w:val="en-US"/>
+        </w:rPr>
+        <w:t xml:space="preserve">. </w:t>
+      </w:r>
+      <w:r>
+        <w:rPr>
+          <w:lang w:val="en-US"/>
+        </w:rPr>
+        <w:t>T</w:t>
+      </w:r>
+      <w:r>
+        <w:rPr>
+          <w:lang w:val="en-US"/>
+        </w:rPr>
+        <w:t xml:space="preserve">wo of the CBGM’s operating </w:t>
+      </w:r>
+      <w:r>
+        <w:rPr>
+          <w:lang w:val="en-US"/>
+        </w:rPr>
+        <w:t>principles</w:t>
+      </w:r>
+      <w:r>
+        <w:rPr>
+          <w:lang w:val="en-US"/>
+        </w:rPr>
+        <w:t xml:space="preserve"> </w:t>
+      </w:r>
+      <w:r>
+        <w:rPr>
+          <w:lang w:val="en-US"/>
+        </w:rPr>
+        <w:t>can help us here</w:t>
+      </w:r>
+      <w:r>
+        <w:rPr>
+          <w:lang w:val="en-US"/>
+        </w:rPr>
+        <w:t xml:space="preserve">. Principle 3 suggests that we should prefer </w:t>
+      </w:r>
+      <w:proofErr w:type="spellStart"/>
+      <w:r>
+        <w:rPr>
+          <w:lang w:val="en-US"/>
+        </w:rPr>
+        <w:t>substemmata</w:t>
+      </w:r>
+      <w:proofErr w:type="spellEnd"/>
+      <w:r>
+        <w:rPr>
+          <w:lang w:val="en-US"/>
+        </w:rPr>
+        <w:t xml:space="preserve"> with fewer ancestors, while principle 4 suggests that we should prefer </w:t>
+      </w:r>
+      <w:proofErr w:type="spellStart"/>
+      <w:r>
+        <w:rPr>
+          <w:lang w:val="en-US"/>
+        </w:rPr>
+        <w:t>substemmata</w:t>
+      </w:r>
+      <w:proofErr w:type="spellEnd"/>
+      <w:r>
+        <w:rPr>
+          <w:lang w:val="en-US"/>
+        </w:rPr>
+        <w:t xml:space="preserve"> with ancestors closer to the target witness. As in phylogenetics, it’s helpful to have a cost function that implements </w:t>
+      </w:r>
+      <w:r>
+        <w:rPr>
+          <w:lang w:val="en-US"/>
+        </w:rPr>
+        <w:t>these</w:t>
+      </w:r>
+      <w:r>
+        <w:rPr>
+          <w:lang w:val="en-US"/>
+        </w:rPr>
+        <w:t xml:space="preserve"> criteria in a quantifiable way. [0:30]</w:t>
+      </w:r>
+    </w:p>
+    <w:p>
+      <w:pPr>
+        <w:rPr>
+          <w:lang w:val="en-US"/>
+        </w:rPr>
+      </w:pPr>
+    </w:p>
+    <w:p>
+      <w:pPr>
+        <w:rPr>
+          <w:lang w:val="en-US"/>
+        </w:rPr>
+      </w:pPr>
+      <w:r>
+        <w:rPr>
+          <w:lang w:val="en-US"/>
+        </w:rPr>
+        <w:t xml:space="preserve">31. </w:t>
+      </w:r>
+      <w:r>
+        <w:rPr>
+          <w:lang w:val="en-US"/>
+        </w:rPr>
+        <w:t xml:space="preserve">A simple </w:t>
+      </w:r>
+      <w:r>
+        <w:rPr>
+          <w:lang w:val="en-US"/>
+        </w:rPr>
+        <w:t>option</w:t>
+      </w:r>
+      <w:r>
+        <w:rPr>
+          <w:lang w:val="en-US"/>
+        </w:rPr>
+        <w:t xml:space="preserve"> is just to count the units where an ancestor explains the target witness by descent and not by agreement. </w:t>
+      </w:r>
+      <w:r>
+        <w:rPr>
+          <w:lang w:val="en-US"/>
+        </w:rPr>
+        <w:t>This</w:t>
+      </w:r>
+      <w:r>
+        <w:rPr>
+          <w:lang w:val="en-US"/>
+        </w:rPr>
+        <w:t xml:space="preserve"> naturally</w:t>
+      </w:r>
+      <w:r>
+        <w:rPr>
+          <w:lang w:val="en-US"/>
+        </w:rPr>
+        <w:t xml:space="preserve"> favor</w:t>
+      </w:r>
+      <w:r>
+        <w:rPr>
+          <w:lang w:val="en-US"/>
+        </w:rPr>
+        <w:t>s</w:t>
+      </w:r>
+      <w:r>
+        <w:rPr>
+          <w:lang w:val="en-US"/>
+        </w:rPr>
+        <w:t xml:space="preserve"> closer</w:t>
+      </w:r>
+      <w:r>
+        <w:rPr>
+          <w:lang w:val="en-US"/>
+        </w:rPr>
+        <w:t xml:space="preserve"> </w:t>
+      </w:r>
+      <w:r>
+        <w:rPr>
+          <w:lang w:val="en-US"/>
+        </w:rPr>
+        <w:t>ancestors</w:t>
+      </w:r>
+      <w:r>
+        <w:rPr>
+          <w:lang w:val="en-US"/>
+        </w:rPr>
+        <w:t xml:space="preserve"> </w:t>
+      </w:r>
+      <w:r>
+        <w:rPr>
+          <w:lang w:val="en-US"/>
+        </w:rPr>
+        <w:t>over</w:t>
+      </w:r>
+      <w:r>
+        <w:rPr>
+          <w:lang w:val="en-US"/>
+        </w:rPr>
+        <w:t xml:space="preserve"> </w:t>
+      </w:r>
+      <w:r>
+        <w:rPr>
+          <w:lang w:val="en-US"/>
+        </w:rPr>
+        <w:t>more distant ones</w:t>
+      </w:r>
+      <w:r>
+        <w:rPr>
+          <w:lang w:val="en-US"/>
+        </w:rPr>
+        <w:t xml:space="preserve">. </w:t>
+      </w:r>
+      <w:r>
+        <w:rPr>
+          <w:lang w:val="en-US"/>
+        </w:rPr>
+        <w:t>But</w:t>
+      </w:r>
+      <w:r>
+        <w:rPr>
+          <w:lang w:val="en-US"/>
+        </w:rPr>
+        <w:t xml:space="preserve"> </w:t>
+      </w:r>
+      <w:r>
+        <w:rPr>
+          <w:lang w:val="en-US"/>
+        </w:rPr>
+        <w:t>since</w:t>
+      </w:r>
+      <w:r>
+        <w:rPr>
+          <w:lang w:val="en-US"/>
+        </w:rPr>
+        <w:t xml:space="preserve"> </w:t>
+      </w:r>
+      <w:r>
+        <w:rPr>
+          <w:lang w:val="en-US"/>
+        </w:rPr>
+        <w:t>we</w:t>
+      </w:r>
+      <w:r>
+        <w:rPr>
+          <w:lang w:val="en-US"/>
+        </w:rPr>
+        <w:t xml:space="preserve"> appl</w:t>
+      </w:r>
+      <w:r>
+        <w:rPr>
+          <w:lang w:val="en-US"/>
+        </w:rPr>
+        <w:t>y it</w:t>
+      </w:r>
+      <w:r>
+        <w:rPr>
+          <w:lang w:val="en-US"/>
+        </w:rPr>
+        <w:t xml:space="preserve"> to every ancestor separately and</w:t>
+      </w:r>
+      <w:r>
+        <w:rPr>
+          <w:lang w:val="en-US"/>
+        </w:rPr>
+        <w:t xml:space="preserve"> then add up</w:t>
+      </w:r>
+      <w:r>
+        <w:rPr>
+          <w:lang w:val="en-US"/>
+        </w:rPr>
+        <w:t xml:space="preserve"> the costs</w:t>
+      </w:r>
+      <w:r>
+        <w:rPr>
+          <w:lang w:val="en-US"/>
+        </w:rPr>
+        <w:t xml:space="preserve"> for the whole </w:t>
+      </w:r>
+      <w:proofErr w:type="spellStart"/>
+      <w:r>
+        <w:rPr>
+          <w:lang w:val="en-US"/>
+        </w:rPr>
+        <w:t>substemma</w:t>
+      </w:r>
+      <w:proofErr w:type="spellEnd"/>
+      <w:r>
+        <w:rPr>
+          <w:lang w:val="en-US"/>
+        </w:rPr>
+        <w:t xml:space="preserve">, </w:t>
+      </w:r>
+      <w:r>
+        <w:rPr>
+          <w:lang w:val="en-US"/>
+        </w:rPr>
+        <w:t>it also favors</w:t>
+      </w:r>
+      <w:r>
+        <w:rPr>
+          <w:lang w:val="en-US"/>
+        </w:rPr>
+        <w:t xml:space="preserve"> </w:t>
+      </w:r>
+      <w:proofErr w:type="spellStart"/>
+      <w:r>
+        <w:rPr>
+          <w:lang w:val="en-US"/>
+        </w:rPr>
+        <w:t>substemmata</w:t>
+      </w:r>
+      <w:proofErr w:type="spellEnd"/>
+      <w:r>
+        <w:rPr>
+          <w:lang w:val="en-US"/>
+        </w:rPr>
+        <w:t xml:space="preserve"> with fewer ancestors, </w:t>
+      </w:r>
+      <w:r>
+        <w:rPr>
+          <w:lang w:val="en-US"/>
+        </w:rPr>
+        <w:t>because</w:t>
+      </w:r>
+      <w:r>
+        <w:rPr>
+          <w:lang w:val="en-US"/>
+        </w:rPr>
+        <w:t xml:space="preserve"> they have fewer sources of additional costs. </w:t>
+      </w:r>
+      <w:r>
+        <w:rPr>
+          <w:lang w:val="en-US"/>
+        </w:rPr>
+        <w:t>This example shows how we get the</w:t>
+      </w:r>
+      <w:r>
+        <w:rPr>
+          <w:lang w:val="en-US"/>
+        </w:rPr>
+        <w:t xml:space="preserve"> cost</w:t>
+      </w:r>
+      <w:r>
+        <w:rPr>
+          <w:lang w:val="en-US"/>
+        </w:rPr>
+        <w:t xml:space="preserve"> of GA 1832 as a </w:t>
+      </w:r>
+      <w:proofErr w:type="spellStart"/>
+      <w:r>
+        <w:rPr>
+          <w:lang w:val="en-US"/>
+        </w:rPr>
+        <w:t>stemmatic</w:t>
+      </w:r>
+      <w:proofErr w:type="spellEnd"/>
+      <w:r>
+        <w:rPr>
+          <w:lang w:val="en-US"/>
+        </w:rPr>
+        <w:t xml:space="preserve"> ancestor to 2243. The cost</w:t>
+      </w:r>
+      <w:r>
+        <w:rPr>
+          <w:lang w:val="en-US"/>
+        </w:rPr>
+        <w:t xml:space="preserve"> is 2 because 1832’s reading is prior to 2243’s reading in the first two units. </w:t>
+      </w:r>
+      <w:r>
+        <w:rPr>
+          <w:lang w:val="en-US"/>
+        </w:rPr>
+        <w:t xml:space="preserve">Note that the only units that count towards the cost are those where 1832 explains 2243; those with red </w:t>
+      </w:r>
+      <w:r>
+        <w:rPr>
+          <w:i/>
+          <w:iCs/>
+          <w:lang w:val="en-US"/>
+        </w:rPr>
+        <w:t>x</w:t>
+      </w:r>
+      <w:r>
+        <w:rPr>
+          <w:lang w:val="en-US"/>
+        </w:rPr>
+        <w:t xml:space="preserve"> marks are places where 1832 can’t explain 2243, and </w:t>
+      </w:r>
+      <w:r>
+        <w:rPr>
+          <w:lang w:val="en-US"/>
+        </w:rPr>
+        <w:t xml:space="preserve">so </w:t>
+      </w:r>
+      <w:r>
+        <w:rPr>
+          <w:lang w:val="en-US"/>
+        </w:rPr>
+        <w:t>another ancestor would be needed to explain 2243 there. [</w:t>
+      </w:r>
+      <w:r>
+        <w:rPr>
+          <w:lang w:val="en-US"/>
+        </w:rPr>
+        <w:t>1:00</w:t>
+      </w:r>
+      <w:r>
+        <w:rPr>
+          <w:lang w:val="en-US"/>
+        </w:rPr>
+        <w:t>]</w:t>
+      </w:r>
     </w:p>
     <w:sectPr>
+      <w:footerReference w:type="default" r:id="rId6"/>
       <w:pgSz w:w="11906" w:h="16838"/>
       <w:pgMar w:top="1440" w:right="1440" w:bottom="1440" w:left="1440" w:header="708" w:footer="708" w:gutter="0"/>
       <w:cols w:space="708"/>
@@ -5597,6 +7424,97 @@
     </w:sectPr>
   </w:body>
 </w:document>
+</file>
+
+<file path=word/endnotes.xml><?xml version="1.0" encoding="utf-8"?>
+<w:endnotes xmlns:wpc="http://schemas.microsoft.com/office/word/2010/wordprocessingCanvas" xmlns:cx="http://schemas.microsoft.com/office/drawing/2014/chartex" xmlns:cx1="http://schemas.microsoft.com/office/drawing/2015/9/8/chartex" xmlns:cx2="http://schemas.microsoft.com/office/drawing/2015/10/21/chartex" xmlns:cx3="http://schemas.microsoft.com/office/drawing/2016/5/9/chartex" xmlns:cx4="http://schemas.microsoft.com/office/drawing/2016/5/10/chartex" xmlns:cx5="http://schemas.microsoft.com/office/drawing/2016/5/11/chartex" xmlns:cx6="http://schemas.microsoft.com/office/drawing/2016/5/12/chartex" xmlns:cx7="http://schemas.microsoft.com/office/drawing/2016/5/13/chartex" xmlns:cx8="http://schemas.microsoft.com/office/drawing/2016/5/14/chartex" xmlns:mc="http://schemas.openxmlformats.org/markup-compatibility/2006" xmlns:aink="http://schemas.microsoft.com/office/drawing/2016/ink" xmlns:am3d="http://schemas.microsoft.com/office/drawing/2017/model3d" xmlns:o="urn:schemas-microsoft-com:office:office" xmlns:oel="http://schemas.microsoft.com/office/2019/extlst" xmlns:r="http://schemas.openxmlformats.org/officeDocument/2006/relationships" xmlns:m="http://schemas.openxmlformats.org/officeDocument/2006/math" xmlns:v="urn:schemas-microsoft-com:vml" xmlns:wp14="http://schemas.microsoft.com/office/word/2010/wordprocessingDrawing" xmlns:wp="http://schemas.openxmlformats.org/drawingml/2006/wordprocessingDrawing" xmlns:w10="urn:schemas-microsoft-com:office:word" xmlns:w="http://schemas.openxmlformats.org/wordprocessingml/2006/main" xmlns:w14="http://schemas.microsoft.com/office/word/2010/wordml" xmlns:w15="http://schemas.microsoft.com/office/word/2012/wordml" xmlns:w16cex="http://schemas.microsoft.com/office/word/2018/wordml/cex" xmlns:w16cid="http://schemas.microsoft.com/office/word/2016/wordml/cid" xmlns:w16="http://schemas.microsoft.com/office/word/2018/wordml" xmlns:w16sdtdh="http://schemas.microsoft.com/office/word/2020/wordml/sdtdatahash" xmlns:w16se="http://schemas.microsoft.com/office/word/2015/wordml/symex" xmlns:wpg="http://schemas.microsoft.com/office/word/2010/wordprocessingGroup" xmlns:wpi="http://schemas.microsoft.com/office/word/2010/wordprocessingInk" xmlns:wne="http://schemas.microsoft.com/office/word/2006/wordml" xmlns:wps="http://schemas.microsoft.com/office/word/2010/wordprocessingShape" mc:Ignorable="w14 w15 w16se w16cid w16 w16cex w16sdtdh wp14">
+  <w:endnote w:type="separator" w:id="-1">
+    <w:p>
+      <w:r>
+        <w:separator/>
+      </w:r>
+    </w:p>
+  </w:endnote>
+  <w:endnote w:type="continuationSeparator" w:id="0">
+    <w:p>
+      <w:r>
+        <w:continuationSeparator/>
+      </w:r>
+    </w:p>
+  </w:endnote>
+</w:endnotes>
+</file>
+
+<file path=word/footer1.xml><?xml version="1.0" encoding="utf-8"?>
+<w:ftr xmlns:wpc="http://schemas.microsoft.com/office/word/2010/wordprocessingCanvas" xmlns:cx="http://schemas.microsoft.com/office/drawing/2014/chartex" xmlns:cx1="http://schemas.microsoft.com/office/drawing/2015/9/8/chartex" xmlns:cx2="http://schemas.microsoft.com/office/drawing/2015/10/21/chartex" xmlns:cx3="http://schemas.microsoft.com/office/drawing/2016/5/9/chartex" xmlns:cx4="http://schemas.microsoft.com/office/drawing/2016/5/10/chartex" xmlns:cx5="http://schemas.microsoft.com/office/drawing/2016/5/11/chartex" xmlns:cx6="http://schemas.microsoft.com/office/drawing/2016/5/12/chartex" xmlns:cx7="http://schemas.microsoft.com/office/drawing/2016/5/13/chartex" xmlns:cx8="http://schemas.microsoft.com/office/drawing/2016/5/14/chartex" xmlns:mc="http://schemas.openxmlformats.org/markup-compatibility/2006" xmlns:aink="http://schemas.microsoft.com/office/drawing/2016/ink" xmlns:am3d="http://schemas.microsoft.com/office/drawing/2017/model3d" xmlns:o="urn:schemas-microsoft-com:office:office" xmlns:oel="http://schemas.microsoft.com/office/2019/extlst" xmlns:r="http://schemas.openxmlformats.org/officeDocument/2006/relationships" xmlns:m="http://schemas.openxmlformats.org/officeDocument/2006/math" xmlns:v="urn:schemas-microsoft-com:vml" xmlns:wp14="http://schemas.microsoft.com/office/word/2010/wordprocessingDrawing" xmlns:wp="http://schemas.openxmlformats.org/drawingml/2006/wordprocessingDrawing" xmlns:w10="urn:schemas-microsoft-com:office:word" xmlns:w="http://schemas.openxmlformats.org/wordprocessingml/2006/main" xmlns:w14="http://schemas.microsoft.com/office/word/2010/wordml" xmlns:w15="http://schemas.microsoft.com/office/word/2012/wordml" xmlns:w16cex="http://schemas.microsoft.com/office/word/2018/wordml/cex" xmlns:w16cid="http://schemas.microsoft.com/office/word/2016/wordml/cid" xmlns:w16="http://schemas.microsoft.com/office/word/2018/wordml" xmlns:w16sdtdh="http://schemas.microsoft.com/office/word/2020/wordml/sdtdatahash" xmlns:w16se="http://schemas.microsoft.com/office/word/2015/wordml/symex" xmlns:wpg="http://schemas.microsoft.com/office/word/2010/wordprocessingGroup" xmlns:wpi="http://schemas.microsoft.com/office/word/2010/wordprocessingInk" xmlns:wne="http://schemas.microsoft.com/office/word/2006/wordml" xmlns:wps="http://schemas.microsoft.com/office/word/2010/wordprocessingShape" mc:Ignorable="w14 w15 w16se w16cid w16 w16cex w16sdtdh wp14">
+  <w:sdt>
+    <w:sdtPr>
+      <w:id w:val="863945241"/>
+      <w:docPartObj>
+        <w:docPartGallery w:val="Page Numbers (Bottom of Page)"/>
+        <w:docPartUnique/>
+      </w:docPartObj>
+    </w:sdtPr>
+    <w:sdtEndPr>
+      <w:rPr>
+        <w:noProof/>
+      </w:rPr>
+    </w:sdtEndPr>
+    <w:sdtContent>
+      <w:p>
+        <w:pPr>
+          <w:pStyle w:val="Footer"/>
+          <w:jc w:val="center"/>
+        </w:pPr>
+        <w:r>
+          <w:fldChar w:fldCharType="begin"/>
+        </w:r>
+        <w:r>
+          <w:instrText xml:space="preserve"> PAGE   \* MERGEFORMAT </w:instrText>
+        </w:r>
+        <w:r>
+          <w:fldChar w:fldCharType="separate"/>
+        </w:r>
+        <w:r>
+          <w:rPr>
+            <w:noProof/>
+          </w:rPr>
+          <w:t>2</w:t>
+        </w:r>
+        <w:r>
+          <w:rPr>
+            <w:noProof/>
+          </w:rPr>
+          <w:fldChar w:fldCharType="end"/>
+        </w:r>
+      </w:p>
+    </w:sdtContent>
+  </w:sdt>
+  <w:p>
+    <w:pPr>
+      <w:pStyle w:val="Footer"/>
+    </w:pPr>
+  </w:p>
+</w:ftr>
+</file>
+
+<file path=word/footnotes.xml><?xml version="1.0" encoding="utf-8"?>
+<w:footnotes xmlns:wpc="http://schemas.microsoft.com/office/word/2010/wordprocessingCanvas" xmlns:cx="http://schemas.microsoft.com/office/drawing/2014/chartex" xmlns:cx1="http://schemas.microsoft.com/office/drawing/2015/9/8/chartex" xmlns:cx2="http://schemas.microsoft.com/office/drawing/2015/10/21/chartex" xmlns:cx3="http://schemas.microsoft.com/office/drawing/2016/5/9/chartex" xmlns:cx4="http://schemas.microsoft.com/office/drawing/2016/5/10/chartex" xmlns:cx5="http://schemas.microsoft.com/office/drawing/2016/5/11/chartex" xmlns:cx6="http://schemas.microsoft.com/office/drawing/2016/5/12/chartex" xmlns:cx7="http://schemas.microsoft.com/office/drawing/2016/5/13/chartex" xmlns:cx8="http://schemas.microsoft.com/office/drawing/2016/5/14/chartex" xmlns:mc="http://schemas.openxmlformats.org/markup-compatibility/2006" xmlns:aink="http://schemas.microsoft.com/office/drawing/2016/ink" xmlns:am3d="http://schemas.microsoft.com/office/drawing/2017/model3d" xmlns:o="urn:schemas-microsoft-com:office:office" xmlns:oel="http://schemas.microsoft.com/office/2019/extlst" xmlns:r="http://schemas.openxmlformats.org/officeDocument/2006/relationships" xmlns:m="http://schemas.openxmlformats.org/officeDocument/2006/math" xmlns:v="urn:schemas-microsoft-com:vml" xmlns:wp14="http://schemas.microsoft.com/office/word/2010/wordprocessingDrawing" xmlns:wp="http://schemas.openxmlformats.org/drawingml/2006/wordprocessingDrawing" xmlns:w10="urn:schemas-microsoft-com:office:word" xmlns:w="http://schemas.openxmlformats.org/wordprocessingml/2006/main" xmlns:w14="http://schemas.microsoft.com/office/word/2010/wordml" xmlns:w15="http://schemas.microsoft.com/office/word/2012/wordml" xmlns:w16cex="http://schemas.microsoft.com/office/word/2018/wordml/cex" xmlns:w16cid="http://schemas.microsoft.com/office/word/2016/wordml/cid" xmlns:w16="http://schemas.microsoft.com/office/word/2018/wordml" xmlns:w16sdtdh="http://schemas.microsoft.com/office/word/2020/wordml/sdtdatahash" xmlns:w16se="http://schemas.microsoft.com/office/word/2015/wordml/symex" xmlns:wpg="http://schemas.microsoft.com/office/word/2010/wordprocessingGroup" xmlns:wpi="http://schemas.microsoft.com/office/word/2010/wordprocessingInk" xmlns:wne="http://schemas.microsoft.com/office/word/2006/wordml" xmlns:wps="http://schemas.microsoft.com/office/word/2010/wordprocessingShape" mc:Ignorable="w14 w15 w16se w16cid w16 w16cex w16sdtdh wp14">
+  <w:footnote w:type="separator" w:id="-1">
+    <w:p>
+      <w:r>
+        <w:separator/>
+      </w:r>
+    </w:p>
+  </w:footnote>
+  <w:footnote w:type="continuationSeparator" w:id="0">
+    <w:p>
+      <w:r>
+        <w:continuationSeparator/>
+      </w:r>
+    </w:p>
+  </w:footnote>
+</w:footnotes>
 </file>
 
 <file path=word/styles.xml><?xml version="1.0" encoding="utf-8"?>
@@ -6511,6 +8429,48 @@
       <w:spacing w:val="5"/>
     </w:rPr>
   </w:style>
+  <w:style w:type="paragraph" w:styleId="Header">
+    <w:name w:val="header"/>
+    <w:basedOn w:val="Normal"/>
+    <w:link w:val="HeaderChar"/>
+    <w:uiPriority w:val="99"/>
+    <w:unhideWhenUsed/>
+    <w:rsid w:val="00764E9A"/>
+    <w:pPr>
+      <w:tabs>
+        <w:tab w:val="center" w:pos="4513"/>
+        <w:tab w:val="right" w:pos="9026"/>
+      </w:tabs>
+    </w:pPr>
+  </w:style>
+  <w:style w:type="character" w:customStyle="1" w:styleId="HeaderChar">
+    <w:name w:val="Header Char"/>
+    <w:basedOn w:val="DefaultParagraphFont"/>
+    <w:link w:val="Header"/>
+    <w:uiPriority w:val="99"/>
+    <w:rsid w:val="00764E9A"/>
+  </w:style>
+  <w:style w:type="paragraph" w:styleId="Footer">
+    <w:name w:val="footer"/>
+    <w:basedOn w:val="Normal"/>
+    <w:link w:val="FooterChar"/>
+    <w:uiPriority w:val="99"/>
+    <w:unhideWhenUsed/>
+    <w:rsid w:val="00764E9A"/>
+    <w:pPr>
+      <w:tabs>
+        <w:tab w:val="center" w:pos="4513"/>
+        <w:tab w:val="right" w:pos="9026"/>
+      </w:tabs>
+    </w:pPr>
+  </w:style>
+  <w:style w:type="character" w:customStyle="1" w:styleId="FooterChar">
+    <w:name w:val="Footer Char"/>
+    <w:basedOn w:val="DefaultParagraphFont"/>
+    <w:link w:val="Footer"/>
+    <w:uiPriority w:val="99"/>
+    <w:rsid w:val="00764E9A"/>
+  </w:style>
 </w:styles>
 </file>
 

</xml_diff>